<commit_message>
apuntes 30, 39 y repodata txt
</commit_message>
<xml_diff>
--- a/4.Unreal/Apuntes30-Quim-Levels.docx
+++ b/4.Unreal/Apuntes30-Quim-Levels.docx
@@ -12,87 +12,18 @@
     </w:p>
     <w:p>
       <w:r>
-        <w:t xml:space="preserve">Nos quedamos </w:t>
-      </w:r>
-      <w:proofErr w:type="spellStart"/>
-      <w:r>
-        <w:t>pq</w:t>
-      </w:r>
-      <w:proofErr w:type="spellEnd"/>
-      <w:r>
-        <w:t xml:space="preserve"> no </w:t>
-      </w:r>
-      <w:proofErr w:type="spellStart"/>
-      <w:r>
-        <w:t>sabiamos</w:t>
-      </w:r>
-      <w:proofErr w:type="spellEnd"/>
-      <w:r>
-        <w:t xml:space="preserve"> como diferenciar si un actor se </w:t>
-      </w:r>
-      <w:proofErr w:type="spellStart"/>
-      <w:r>
-        <w:t>spawneaba</w:t>
-      </w:r>
-      <w:proofErr w:type="spellEnd"/>
-      <w:r>
-        <w:t xml:space="preserve"> dinámicamente o en la carga del nivel.</w:t>
-      </w:r>
-    </w:p>
-    <w:p>
-      <w:r>
-        <w:t xml:space="preserve">En los </w:t>
-      </w:r>
-      <w:proofErr w:type="spellStart"/>
-      <w:r>
-        <w:t>Pawns</w:t>
-      </w:r>
-      <w:proofErr w:type="spellEnd"/>
-      <w:r>
-        <w:t xml:space="preserve"> hay un campo </w:t>
-      </w:r>
-      <w:proofErr w:type="spellStart"/>
-      <w:r>
-        <w:t>autoposeess</w:t>
-      </w:r>
-      <w:proofErr w:type="spellEnd"/>
-      <w:r>
-        <w:t xml:space="preserve"> </w:t>
-      </w:r>
-      <w:proofErr w:type="spellStart"/>
-      <w:r>
-        <w:t>player</w:t>
-      </w:r>
-      <w:proofErr w:type="spellEnd"/>
-      <w:r>
-        <w:t xml:space="preserve">. Queremos esto, ver cuando esta placed o </w:t>
-      </w:r>
-      <w:proofErr w:type="spellStart"/>
-      <w:r>
-        <w:t>spawneado</w:t>
-      </w:r>
-      <w:proofErr w:type="spellEnd"/>
-      <w:r>
-        <w:t>.</w:t>
-      </w:r>
-    </w:p>
-    <w:p>
-      <w:r>
-        <w:t xml:space="preserve">Buscamos entonces </w:t>
-      </w:r>
-      <w:proofErr w:type="spellStart"/>
-      <w:r>
-        <w:t>Pawn.h</w:t>
-      </w:r>
-      <w:proofErr w:type="spellEnd"/>
-      <w:r>
-        <w:t xml:space="preserve"> </w:t>
-      </w:r>
-      <w:proofErr w:type="spellStart"/>
-      <w:r>
-        <w:t>autopossessAI</w:t>
-      </w:r>
-      <w:proofErr w:type="spellEnd"/>
+        <w:t>Nos quedamos pq no sabiamos como diferenciar si un actor se spawneaba dinámicamente o en la carga del nivel.</w:t>
+      </w:r>
+    </w:p>
+    <w:p>
+      <w:r>
+        <w:t>En los Pawns hay un campo autoposeess player. Queremos esto, ver cuando esta placed o spawneado.</w:t>
+      </w:r>
+    </w:p>
+    <w:p>
+      <w:r>
+        <w:t>Buscamos entonces Pawn.h autopossessAI</w:t>
+      </w:r>
     </w:p>
     <w:p>
       <w:r>
@@ -137,43 +68,17 @@
       </w:r>
     </w:p>
     <w:p>
-      <w:proofErr w:type="spellStart"/>
-      <w:r>
-        <w:t>bStartup</w:t>
-      </w:r>
-      <w:proofErr w:type="spellEnd"/>
-      <w:r>
-        <w:t xml:space="preserve"> lo pone a true cuando </w:t>
-      </w:r>
-      <w:r>
-        <w:t xml:space="preserve">esta </w:t>
-      </w:r>
-      <w:proofErr w:type="spellStart"/>
-      <w:r>
-        <w:t>inicilizando</w:t>
-      </w:r>
-      <w:proofErr w:type="spellEnd"/>
-      <w:r>
-        <w:t xml:space="preserve"> actores.</w:t>
-      </w:r>
-    </w:p>
-    <w:p>
-      <w:r>
-        <w:t xml:space="preserve">Nos podemos ir al </w:t>
-      </w:r>
-      <w:proofErr w:type="spellStart"/>
-      <w:r>
-        <w:t>savegame</w:t>
-      </w:r>
-      <w:proofErr w:type="spellEnd"/>
-      <w:r>
-        <w:t xml:space="preserve"> </w:t>
-      </w:r>
-      <w:proofErr w:type="spellStart"/>
-      <w:r>
-        <w:t>component</w:t>
-      </w:r>
-      <w:proofErr w:type="spellEnd"/>
+      <w:r>
+        <w:t xml:space="preserve">bStartup lo pone a true cuando </w:t>
+      </w:r>
+      <w:r>
+        <w:t>esta inicilizando actores.</w:t>
+      </w:r>
+    </w:p>
+    <w:p>
+      <w:r>
+        <w:t>Nos podemos ir al savegame component</w:t>
+      </w:r>
     </w:p>
     <w:p>
       <w:r>
@@ -224,15 +129,7 @@
     </w:p>
     <w:p>
       <w:r>
-        <w:t xml:space="preserve">Si no, estamos </w:t>
-      </w:r>
-      <w:proofErr w:type="spellStart"/>
-      <w:r>
-        <w:t>spawneando</w:t>
-      </w:r>
-      <w:proofErr w:type="spellEnd"/>
-      <w:r>
-        <w:t xml:space="preserve"> </w:t>
+        <w:t xml:space="preserve">Si no, estamos spawneando </w:t>
       </w:r>
     </w:p>
     <w:p/>
@@ -244,53 +141,13 @@
     <w:p/>
     <w:p>
       <w:r>
-        <w:t xml:space="preserve">Y ya </w:t>
-      </w:r>
-      <w:proofErr w:type="spellStart"/>
-      <w:r>
-        <w:t>esta</w:t>
-      </w:r>
-      <w:proofErr w:type="spellEnd"/>
-      <w:r>
-        <w:t xml:space="preserve"> 18:55 </w:t>
-      </w:r>
-      <w:proofErr w:type="spellStart"/>
-      <w:r>
-        <w:t>podriamos</w:t>
-      </w:r>
-      <w:proofErr w:type="spellEnd"/>
-      <w:r>
-        <w:t xml:space="preserve"> guardar el estado de cuantos enemigos </w:t>
-      </w:r>
-      <w:proofErr w:type="spellStart"/>
-      <w:r>
-        <w:t>spawneados</w:t>
-      </w:r>
-      <w:proofErr w:type="spellEnd"/>
-      <w:r>
-        <w:t xml:space="preserve"> hay</w:t>
+        <w:t>Y ya esta 18:55 podriamos guardar el estado de cuantos enemigos spawneados hay</w:t>
       </w:r>
     </w:p>
     <w:p>
       <w:r>
         <w:lastRenderedPageBreak/>
-        <w:t xml:space="preserve">Podemos gestionar los componentes, que queremos guardar sus datos de los </w:t>
-      </w:r>
-      <w:proofErr w:type="spellStart"/>
-      <w:r>
-        <w:t>actors</w:t>
-      </w:r>
-      <w:proofErr w:type="spellEnd"/>
-      <w:r>
-        <w:t xml:space="preserve"> </w:t>
-      </w:r>
-      <w:proofErr w:type="spellStart"/>
-      <w:r>
-        <w:t>records</w:t>
-      </w:r>
-      <w:proofErr w:type="spellEnd"/>
-      <w:r>
-        <w:t xml:space="preserve"> por si queremos guardar cosas en el inventario o algo así</w:t>
+        <w:t>Podemos gestionar los componentes, que queremos guardar sus datos de los actors records por si queremos guardar cosas en el inventario o algo así</w:t>
       </w:r>
     </w:p>
     <w:p/>
@@ -314,19 +171,9 @@
       </w:r>
     </w:p>
     <w:p>
-      <w:proofErr w:type="spellStart"/>
-      <w:r>
-        <w:t>Window</w:t>
-      </w:r>
-      <w:proofErr w:type="spellEnd"/>
-      <w:r>
-        <w:t xml:space="preserve"> – </w:t>
-      </w:r>
-      <w:proofErr w:type="spellStart"/>
-      <w:r>
-        <w:t>levels</w:t>
-      </w:r>
-      <w:proofErr w:type="spellEnd"/>
+      <w:r>
+        <w:t>Window – levels</w:t>
+      </w:r>
     </w:p>
     <w:p>
       <w:r>
@@ -372,15 +219,7 @@
     </w:p>
     <w:p>
       <w:r>
-        <w:t>Tenemos un nivel Persistente “</w:t>
-      </w:r>
-      <w:proofErr w:type="spellStart"/>
-      <w:r>
-        <w:t>Levels</w:t>
-      </w:r>
-      <w:proofErr w:type="spellEnd"/>
-      <w:r>
-        <w:t xml:space="preserve">” y </w:t>
+        <w:t xml:space="preserve">Tenemos un nivel Persistente “Levels” y </w:t>
       </w:r>
       <w:r>
         <w:t>podemos añadir subniveles que podemos</w:t>
@@ -396,7 +235,6 @@
       </w:r>
     </w:p>
     <w:p>
-      <w:proofErr w:type="spellStart"/>
       <w:r>
         <w:rPr>
           <w:b/>
@@ -409,32 +247,22 @@
           <w:b/>
           <w:bCs/>
         </w:rPr>
-        <w:t>orld</w:t>
-      </w:r>
-      <w:proofErr w:type="spellEnd"/>
+        <w:t xml:space="preserve">orld </w:t>
+      </w:r>
       <w:r>
         <w:rPr>
           <w:b/>
           <w:bCs/>
         </w:rPr>
-        <w:t xml:space="preserve"> </w:t>
-      </w:r>
-      <w:proofErr w:type="spellStart"/>
+        <w:t>P</w:t>
+      </w:r>
       <w:r>
         <w:rPr>
           <w:b/>
           <w:bCs/>
         </w:rPr>
-        <w:t>P</w:t>
-      </w:r>
-      <w:r>
-        <w:rPr>
-          <w:b/>
-          <w:bCs/>
-        </w:rPr>
         <w:t>artition</w:t>
       </w:r>
-      <w:proofErr w:type="spellEnd"/>
       <w:r>
         <w:t xml:space="preserve"> </w:t>
       </w:r>
@@ -453,15 +281,7 @@
         <w:t>r</w:t>
       </w:r>
       <w:r>
-        <w:t xml:space="preserve"> en capas (audio, render, </w:t>
-      </w:r>
-      <w:proofErr w:type="spellStart"/>
-      <w:r>
-        <w:t>logica</w:t>
-      </w:r>
-      <w:proofErr w:type="spellEnd"/>
-      <w:r>
-        <w:t xml:space="preserve">) para poder trabajar en paralelo entre artistas y programadores </w:t>
+        <w:t xml:space="preserve"> en capas (audio, render, logica) para poder trabajar en paralelo entre artistas y programadores </w:t>
       </w:r>
     </w:p>
     <w:p>
@@ -472,15 +292,7 @@
         <w:t xml:space="preserve"> </w:t>
       </w:r>
       <w:r>
-        <w:t xml:space="preserve">plantilla para que no esté </w:t>
-      </w:r>
-      <w:proofErr w:type="spellStart"/>
-      <w:r>
-        <w:t>vacio</w:t>
-      </w:r>
-      <w:proofErr w:type="spellEnd"/>
-      <w:r>
-        <w:t>.</w:t>
+        <w:t>plantilla para que no esté vacio.</w:t>
       </w:r>
     </w:p>
     <w:p>
@@ -488,37 +300,13 @@
         <w:t>MCV &gt; LEVELS &gt; Y crea uno ahí</w:t>
       </w:r>
       <w:r>
-        <w:t xml:space="preserve"> (</w:t>
-      </w:r>
-      <w:proofErr w:type="spellStart"/>
-      <w:r>
-        <w:t>LV_StreamingTest</w:t>
-      </w:r>
-      <w:proofErr w:type="spellEnd"/>
-      <w:r>
-        <w:t>)</w:t>
+        <w:t xml:space="preserve"> (LV_StreamingTest)</w:t>
       </w:r>
     </w:p>
     <w:p/>
     <w:p>
       <w:r>
-        <w:t xml:space="preserve">Ahora podemos ir a </w:t>
-      </w:r>
-      <w:proofErr w:type="spellStart"/>
-      <w:r>
-        <w:t>window</w:t>
-      </w:r>
-      <w:proofErr w:type="spellEnd"/>
-      <w:r>
-        <w:t xml:space="preserve"> </w:t>
-      </w:r>
-      <w:proofErr w:type="spellStart"/>
-      <w:r>
-        <w:t>levels</w:t>
-      </w:r>
-      <w:proofErr w:type="spellEnd"/>
-      <w:r>
-        <w:t xml:space="preserve"> y </w:t>
+        <w:t xml:space="preserve">Ahora podemos ir a window levels y </w:t>
       </w:r>
     </w:p>
     <w:p>
@@ -565,15 +353,7 @@
     </w:p>
     <w:p>
       <w:r>
-        <w:t xml:space="preserve">Nos sale el persisten </w:t>
-      </w:r>
-      <w:proofErr w:type="spellStart"/>
-      <w:r>
-        <w:t>level</w:t>
-      </w:r>
-      <w:proofErr w:type="spellEnd"/>
-      <w:r>
-        <w:t>.</w:t>
+        <w:t>Nos sale el persisten level.</w:t>
       </w:r>
     </w:p>
     <w:p>
@@ -631,23 +411,13 @@
       </w:r>
     </w:p>
     <w:p>
-      <w:proofErr w:type="spellStart"/>
       <w:r>
         <w:t>LV_StreamingTestLogic</w:t>
       </w:r>
-      <w:proofErr w:type="spellEnd"/>
-    </w:p>
-    <w:p>
-      <w:r>
-        <w:t xml:space="preserve">Y se pone como subnivel, podemos modificarlos con los ojos para ver </w:t>
-      </w:r>
-      <w:proofErr w:type="spellStart"/>
-      <w:r>
-        <w:t>o</w:t>
-      </w:r>
-      <w:proofErr w:type="spellEnd"/>
-      <w:r>
-        <w:t xml:space="preserve"> ocultar cosas</w:t>
+    </w:p>
+    <w:p>
+      <w:r>
+        <w:t>Y se pone como subnivel, podemos modificarlos con los ojos para ver o ocultar cosas</w:t>
       </w:r>
     </w:p>
     <w:p>
@@ -685,15 +455,8 @@
           <w:numId w:val="1"/>
         </w:numPr>
       </w:pPr>
-      <w:proofErr w:type="spellStart"/>
-      <w:proofErr w:type="gramStart"/>
-      <w:r>
-        <w:t>Click</w:t>
-      </w:r>
-      <w:proofErr w:type="spellEnd"/>
-      <w:proofErr w:type="gramEnd"/>
-      <w:r>
-        <w:t xml:space="preserve"> derecho en el nivel destino</w:t>
+      <w:r>
+        <w:t>Click derecho en el nivel destino</w:t>
       </w:r>
     </w:p>
     <w:p>
@@ -730,17 +493,7 @@
     </w:p>
     <w:p>
       <w:r>
-        <w:t xml:space="preserve">Doble </w:t>
-      </w:r>
-      <w:proofErr w:type="spellStart"/>
-      <w:proofErr w:type="gramStart"/>
-      <w:r>
-        <w:t>click</w:t>
-      </w:r>
-      <w:proofErr w:type="spellEnd"/>
-      <w:proofErr w:type="gramEnd"/>
-      <w:r>
-        <w:t xml:space="preserve"> para </w:t>
+        <w:t xml:space="preserve">Doble click para </w:t>
       </w:r>
       <w:r>
         <w:rPr>
@@ -874,67 +627,33 @@
       </w:r>
     </w:p>
     <w:p>
-      <w:proofErr w:type="spellStart"/>
       <w:r>
         <w:rPr>
           <w:b/>
           <w:bCs/>
         </w:rPr>
-        <w:t>Always</w:t>
-      </w:r>
-      <w:proofErr w:type="spellEnd"/>
+        <w:t>Always Loaded</w:t>
+      </w:r>
+      <w:r>
+        <w:t>: normal, siempre como de</w:t>
+      </w:r>
+      <w:r>
+        <w:t>pendencia del persistent. Pero no nos sirve si queremos cargar los niveles sobre la marcha</w:t>
+      </w:r>
+    </w:p>
+    <w:p>
       <w:r>
         <w:rPr>
           <w:b/>
           <w:bCs/>
         </w:rPr>
-        <w:t xml:space="preserve"> </w:t>
-      </w:r>
-      <w:proofErr w:type="spellStart"/>
-      <w:r>
-        <w:rPr>
-          <w:b/>
-          <w:bCs/>
-        </w:rPr>
-        <w:t>Loaded</w:t>
-      </w:r>
-      <w:proofErr w:type="spellEnd"/>
-      <w:r>
-        <w:t>: normal, siempre como de</w:t>
-      </w:r>
-      <w:r>
-        <w:t xml:space="preserve">pendencia del </w:t>
-      </w:r>
-      <w:proofErr w:type="spellStart"/>
-      <w:r>
-        <w:t>persistent</w:t>
-      </w:r>
-      <w:proofErr w:type="spellEnd"/>
-      <w:r>
-        <w:t>. Pero no nos sirve si queremos cargar los niveles sobre la marcha</w:t>
-      </w:r>
-    </w:p>
-    <w:p>
-      <w:r>
-        <w:rPr>
-          <w:b/>
-          <w:bCs/>
-        </w:rPr>
         <w:t>BP</w:t>
       </w:r>
       <w:r>
         <w:t>:</w:t>
       </w:r>
       <w:r>
-        <w:t xml:space="preserve"> aparece solo lo del </w:t>
-      </w:r>
-      <w:proofErr w:type="spellStart"/>
-      <w:r>
-        <w:t>persistent</w:t>
-      </w:r>
-      <w:proofErr w:type="spellEnd"/>
-      <w:r>
-        <w:t xml:space="preserve"> (lo que hemos movido al nivel de Lógica no).</w:t>
+        <w:t xml:space="preserve"> aparece solo lo del persistent (lo que hemos movido al nivel de Lógica no).</w:t>
       </w:r>
     </w:p>
     <w:p>
@@ -967,13 +686,8 @@
     <w:p>
       <w:r>
         <w:lastRenderedPageBreak/>
-        <w:t xml:space="preserve">Cogemos el nivel por un </w:t>
-      </w:r>
-      <w:proofErr w:type="spellStart"/>
-      <w:r>
-        <w:t>string</w:t>
-      </w:r>
-      <w:proofErr w:type="spellEnd"/>
+        <w:t>Cogemos el nivel por un string</w:t>
+      </w:r>
     </w:p>
     <w:p>
       <w:r>
@@ -1071,7 +785,6 @@
       <w:r>
         <w:t xml:space="preserve">Después de 5 segundos, se cargará el nivel. </w:t>
       </w:r>
-      <w:proofErr w:type="spellStart"/>
       <w:r>
         <w:rPr>
           <w:b/>
@@ -1079,11 +792,9 @@
         </w:rPr>
         <w:t>ShouldBeLoaded</w:t>
       </w:r>
-      <w:proofErr w:type="spellEnd"/>
       <w:r>
         <w:t xml:space="preserve"> and </w:t>
       </w:r>
-      <w:proofErr w:type="spellStart"/>
       <w:r>
         <w:rPr>
           <w:b/>
@@ -1091,7 +802,6 @@
         </w:rPr>
         <w:t>ShouldBeVisible</w:t>
       </w:r>
-      <w:proofErr w:type="spellEnd"/>
       <w:r>
         <w:t>.</w:t>
       </w:r>
@@ -1110,13 +820,8 @@
       <w:r>
         <w:t xml:space="preserve"> nivel 2 cuando pasa por </w:t>
       </w:r>
-      <w:proofErr w:type="spellStart"/>
-      <w:r>
-        <w:t>collider</w:t>
-      </w:r>
-      <w:proofErr w:type="spellEnd"/>
-      <w:r>
-        <w:t>:</w:t>
+      <w:r>
+        <w:t>collider:</w:t>
       </w:r>
     </w:p>
     <w:p>
@@ -1181,23 +886,7 @@
         </w:drawing>
       </w:r>
       <w:r>
-        <w:t xml:space="preserve">Podemos crear otor nivel </w:t>
-      </w:r>
-      <w:proofErr w:type="spellStart"/>
-      <w:r>
-        <w:t>LV_Streamed</w:t>
-      </w:r>
-      <w:proofErr w:type="spellEnd"/>
-      <w:r>
-        <w:t xml:space="preserve"> (duplicar el que </w:t>
-      </w:r>
-      <w:proofErr w:type="spellStart"/>
-      <w:r>
-        <w:t>teniamos</w:t>
-      </w:r>
-      <w:proofErr w:type="spellEnd"/>
-      <w:r>
-        <w:t>) y añadirle un Offset, para moverlo todo X metros.</w:t>
+        <w:t>Podemos crear otor nivel LV_Streamed (duplicar el que teniamos) y añadirle un Offset, para moverlo todo X metros.</w:t>
       </w:r>
     </w:p>
     <w:p>
@@ -1250,17 +939,8 @@
     </w:p>
     <w:p>
       <w:r>
-        <w:t xml:space="preserve">En el </w:t>
-      </w:r>
-      <w:proofErr w:type="spellStart"/>
-      <w:r>
-        <w:t>Persistent</w:t>
-      </w:r>
-      <w:proofErr w:type="spellEnd"/>
-      <w:r>
-        <w:t xml:space="preserve"> le puedo añadir un actor de tipo </w:t>
-      </w:r>
-      <w:proofErr w:type="spellStart"/>
+        <w:t xml:space="preserve">En el Persistent le puedo añadir un actor de tipo </w:t>
+      </w:r>
       <w:r>
         <w:rPr>
           <w:b/>
@@ -1268,7 +948,6 @@
         </w:rPr>
         <w:t>LevelStreamingVolume</w:t>
       </w:r>
-      <w:proofErr w:type="spellEnd"/>
       <w:r>
         <w:t>: mientras est</w:t>
       </w:r>
@@ -1337,19 +1016,9 @@
       </w:r>
     </w:p>
     <w:p>
-      <w:proofErr w:type="spellStart"/>
-      <w:r>
-        <w:t>Streaming</w:t>
-      </w:r>
-      <w:proofErr w:type="spellEnd"/>
-      <w:r>
-        <w:t xml:space="preserve"> </w:t>
-      </w:r>
-      <w:proofErr w:type="spellStart"/>
-      <w:r>
-        <w:t>volumes</w:t>
-      </w:r>
-      <w:proofErr w:type="spellEnd"/>
+      <w:r>
+        <w:t>Streaming volumes</w:t>
+      </w:r>
     </w:p>
     <w:p>
       <w:r>
@@ -1399,25 +1068,15 @@
       </w:r>
     </w:p>
     <w:p>
-      <w:proofErr w:type="spellStart"/>
-      <w:r>
-        <w:t>Window</w:t>
-      </w:r>
-      <w:proofErr w:type="spellEnd"/>
-      <w:r>
-        <w:t xml:space="preserve"> &gt; </w:t>
-      </w:r>
-      <w:proofErr w:type="spellStart"/>
-      <w:r>
-        <w:t>Levels</w:t>
-      </w:r>
-      <w:proofErr w:type="spellEnd"/>
-      <w:r>
-        <w:t xml:space="preserve"> &gt; lápiz (ajustes)</w:t>
-      </w:r>
-    </w:p>
-    <w:p>
-      <w:r>
+      <w:r>
+        <w:t>Window &gt; Levels &gt; lápiz (ajustes)</w:t>
+      </w:r>
+    </w:p>
+    <w:p>
+      <w:r>
+        <w:rPr>
+          <w:noProof/>
+        </w:rPr>
         <w:drawing>
           <wp:inline distT="0" distB="0" distL="0" distR="0" wp14:anchorId="7C133FC7" wp14:editId="6A1BA3A2">
             <wp:extent cx="5400040" cy="967105"/>
@@ -1456,6 +1115,151 @@
       </w:r>
     </w:p>
     <w:p/>
+    <w:p/>
+    <w:p/>
+    <w:p/>
+    <w:p>
+      <w:pPr>
+        <w:pStyle w:val="Heading3"/>
+      </w:pPr>
+      <w:r>
+        <w:lastRenderedPageBreak/>
+        <w:t>Cargar niveles desde C++</w:t>
+      </w:r>
+    </w:p>
+    <w:p>
+      <w:r>
+        <w:t>Para cargar un nivel por ejemplo desde el Init de la GameInstance:</w:t>
+      </w:r>
+    </w:p>
+    <w:p>
+      <w:r>
+        <w:drawing>
+          <wp:inline distT="0" distB="0" distL="0" distR="0" wp14:anchorId="375B3344" wp14:editId="58DF342E">
+            <wp:extent cx="5400040" cy="743585"/>
+            <wp:effectExtent l="0" t="0" r="0" b="0"/>
+            <wp:docPr id="1440247254" name="Picture 1" descr="A screen shot of a computer&#10;&#10;Description automatically generated"/>
+            <wp:cNvGraphicFramePr>
+              <a:graphicFrameLocks xmlns:a="http://schemas.openxmlformats.org/drawingml/2006/main" noChangeAspect="1"/>
+            </wp:cNvGraphicFramePr>
+            <a:graphic xmlns:a="http://schemas.openxmlformats.org/drawingml/2006/main">
+              <a:graphicData uri="http://schemas.openxmlformats.org/drawingml/2006/picture">
+                <pic:pic xmlns:pic="http://schemas.openxmlformats.org/drawingml/2006/picture">
+                  <pic:nvPicPr>
+                    <pic:cNvPr id="1440247254" name="Picture 1" descr="A screen shot of a computer&#10;&#10;Description automatically generated"/>
+                    <pic:cNvPicPr/>
+                  </pic:nvPicPr>
+                  <pic:blipFill>
+                    <a:blip r:embed="rId20"/>
+                    <a:stretch>
+                      <a:fillRect/>
+                    </a:stretch>
+                  </pic:blipFill>
+                  <pic:spPr>
+                    <a:xfrm>
+                      <a:off x="0" y="0"/>
+                      <a:ext cx="5400040" cy="743585"/>
+                    </a:xfrm>
+                    <a:prstGeom prst="rect">
+                      <a:avLst/>
+                    </a:prstGeom>
+                  </pic:spPr>
+                </pic:pic>
+              </a:graphicData>
+            </a:graphic>
+          </wp:inline>
+        </w:drawing>
+      </w:r>
+    </w:p>
+    <w:p>
+      <w:r>
+        <w:t xml:space="preserve">Una vez esté cargado debemos buscarlo y mostrarlo </w:t>
+      </w:r>
+    </w:p>
+    <w:p>
+      <w:r>
+        <w:drawing>
+          <wp:inline distT="0" distB="0" distL="0" distR="0" wp14:anchorId="25C41076" wp14:editId="56DAFBB4">
+            <wp:extent cx="5400040" cy="1386840"/>
+            <wp:effectExtent l="0" t="0" r="0" b="3810"/>
+            <wp:docPr id="452758411" name="Picture 1" descr="A computer screen with text&#10;&#10;Description automatically generated"/>
+            <wp:cNvGraphicFramePr>
+              <a:graphicFrameLocks xmlns:a="http://schemas.openxmlformats.org/drawingml/2006/main" noChangeAspect="1"/>
+            </wp:cNvGraphicFramePr>
+            <a:graphic xmlns:a="http://schemas.openxmlformats.org/drawingml/2006/main">
+              <a:graphicData uri="http://schemas.openxmlformats.org/drawingml/2006/picture">
+                <pic:pic xmlns:pic="http://schemas.openxmlformats.org/drawingml/2006/picture">
+                  <pic:nvPicPr>
+                    <pic:cNvPr id="452758411" name="Picture 1" descr="A computer screen with text&#10;&#10;Description automatically generated"/>
+                    <pic:cNvPicPr/>
+                  </pic:nvPicPr>
+                  <pic:blipFill>
+                    <a:blip r:embed="rId21"/>
+                    <a:stretch>
+                      <a:fillRect/>
+                    </a:stretch>
+                  </pic:blipFill>
+                  <pic:spPr>
+                    <a:xfrm>
+                      <a:off x="0" y="0"/>
+                      <a:ext cx="5400040" cy="1386840"/>
+                    </a:xfrm>
+                    <a:prstGeom prst="rect">
+                      <a:avLst/>
+                    </a:prstGeom>
+                  </pic:spPr>
+                </pic:pic>
+              </a:graphicData>
+            </a:graphic>
+          </wp:inline>
+        </w:drawing>
+      </w:r>
+    </w:p>
+    <w:p/>
+    <w:p>
+      <w:r>
+        <w:t>Desde Blueprint es mucho mas sencillo:</w:t>
+      </w:r>
+    </w:p>
+    <w:p>
+      <w:r>
+        <w:drawing>
+          <wp:inline distT="0" distB="0" distL="0" distR="0" wp14:anchorId="1CB459B0" wp14:editId="752104B1">
+            <wp:extent cx="5400040" cy="1905000"/>
+            <wp:effectExtent l="0" t="0" r="0" b="0"/>
+            <wp:docPr id="1661788961" name="Picture 1" descr="A screenshot of a computer program&#10;&#10;Description automatically generated"/>
+            <wp:cNvGraphicFramePr>
+              <a:graphicFrameLocks xmlns:a="http://schemas.openxmlformats.org/drawingml/2006/main" noChangeAspect="1"/>
+            </wp:cNvGraphicFramePr>
+            <a:graphic xmlns:a="http://schemas.openxmlformats.org/drawingml/2006/main">
+              <a:graphicData uri="http://schemas.openxmlformats.org/drawingml/2006/picture">
+                <pic:pic xmlns:pic="http://schemas.openxmlformats.org/drawingml/2006/picture">
+                  <pic:nvPicPr>
+                    <pic:cNvPr id="1661788961" name="Picture 1" descr="A screenshot of a computer program&#10;&#10;Description automatically generated"/>
+                    <pic:cNvPicPr/>
+                  </pic:nvPicPr>
+                  <pic:blipFill>
+                    <a:blip r:embed="rId22"/>
+                    <a:stretch>
+                      <a:fillRect/>
+                    </a:stretch>
+                  </pic:blipFill>
+                  <pic:spPr>
+                    <a:xfrm>
+                      <a:off x="0" y="0"/>
+                      <a:ext cx="5400040" cy="1905000"/>
+                    </a:xfrm>
+                    <a:prstGeom prst="rect">
+                      <a:avLst/>
+                    </a:prstGeom>
+                  </pic:spPr>
+                </pic:pic>
+              </a:graphicData>
+            </a:graphic>
+          </wp:inline>
+        </w:drawing>
+      </w:r>
+    </w:p>
     <w:sectPr>
       <w:pgSz w:w="11906" w:h="16838"/>
       <w:pgMar w:top="1417" w:right="1701" w:bottom="1417" w:left="1701" w:header="708" w:footer="708" w:gutter="0"/>

</xml_diff>